<commit_message>
[TMU] modification cahier des charges
</commit_message>
<xml_diff>
--- a/Cahier-des-charges.docx
+++ b/Cahier-des-charges.docx
@@ -6,7 +6,6 @@
       <w:pPr>
         <w:pStyle w:val="Corps"/>
       </w:pPr>
-      <w:bookmarkStart w:id="0" w:name="_GoBack"/>
       <w:r>
         <w:rPr>
           <w:noProof/>
@@ -932,7 +931,6 @@
         <w:br w:type="page"/>
       </w:r>
     </w:p>
-    <w:bookmarkEnd w:id="0"/>
     <w:p>
       <w:pPr>
         <w:pStyle w:val="Sous-section2"/>
@@ -1165,14 +1163,7 @@
           <w:sz w:val="26"/>
           <w:szCs w:val="26"/>
         </w:rPr>
-        <w:t>Notre entreprise G&amp;G fut créée en 2020 par deux jeunes entrepr</w:t>
-      </w:r>
-      <w:r>
-        <w:rPr>
-          <w:sz w:val="26"/>
-          <w:szCs w:val="26"/>
-        </w:rPr>
-        <w:t>eneur :</w:t>
+        <w:t>Notre entreprise G&amp;G fut créée en 2020 par deux jeunes entrepreneur :</w:t>
       </w:r>
     </w:p>
     <w:p>
@@ -1226,14 +1217,7 @@
           <w:sz w:val="26"/>
           <w:szCs w:val="26"/>
         </w:rPr>
-        <w:t>Férus de café, nous avons voulu créer un site pour que tous les utilisateurs peuvent voir le cour du café et acheter des actions dans les différents producteurs (à la fois locaux et inte</w:t>
-      </w:r>
-      <w:r>
-        <w:rPr>
-          <w:sz w:val="26"/>
-          <w:szCs w:val="26"/>
-        </w:rPr>
-        <w:t>rnationaux).</w:t>
+        <w:t>Férus de café, nous avons voulu créer un site pour que tous les utilisateurs peuvent voir le cour du café et acheter des actions dans les différents producteurs (à la fois locaux et internationaux).</w:t>
       </w:r>
       <w:r>
         <w:rPr>
@@ -1290,15 +1274,7 @@
           <w:sz w:val="26"/>
           <w:szCs w:val="26"/>
         </w:rPr>
-        <w:t>Nôtre entreprise vend des services aux consommateurs comme l’achat d’action</w:t>
-      </w:r>
-      <w:r>
-        <w:rPr>
-          <w:rFonts w:eastAsia="Arial Unicode MS" w:cs="Arial Unicode MS"/>
-          <w:sz w:val="26"/>
-          <w:szCs w:val="26"/>
-        </w:rPr>
-        <w:t xml:space="preserve"> dans différentes entreprises partenaires.</w:t>
+        <w:t>Nôtre entreprise vend des services aux consommateurs comme l’achat d’action dans différentes entreprises partenaires.</w:t>
       </w:r>
       <w:r>
         <w:rPr>
@@ -1375,14 +1351,7 @@
           <w:sz w:val="26"/>
           <w:szCs w:val="26"/>
         </w:rPr>
-        <w:t>Nôtre principale objectif est d’acheter est de vendre les actions en fonc</w:t>
-      </w:r>
-      <w:r>
-        <w:rPr>
-          <w:sz w:val="26"/>
-          <w:szCs w:val="26"/>
-        </w:rPr>
-        <w:t>tion du cours du marché.</w:t>
+        <w:t>Nôtre principale objectif est d’acheter est de vendre les actions en fonction du cours du marché.</w:t>
       </w:r>
     </w:p>
     <w:p>
@@ -1580,14 +1549,7 @@
           <w:sz w:val="26"/>
           <w:szCs w:val="26"/>
         </w:rPr>
-        <w:t>Notre site vise des clients de toute part</w:t>
-      </w:r>
-      <w:r>
-        <w:rPr>
-          <w:sz w:val="26"/>
-          <w:szCs w:val="26"/>
-        </w:rPr>
-        <w:t xml:space="preserve"> du monde, il sera donc anglais.</w:t>
+        <w:t>Notre site vise des clients de toute part du monde, il sera donc anglais.</w:t>
       </w:r>
     </w:p>
     <w:p>
@@ -1817,31 +1779,33 @@
           <w:sz w:val="24"/>
           <w:szCs w:val="24"/>
         </w:rPr>
-        <w:t>Cette page perm</w:t>
-      </w:r>
+        <w:t xml:space="preserve">Cette page permettra aux utilisateurs de visualiser </w:t>
+      </w:r>
+      <w:proofErr w:type="gramStart"/>
       <w:r>
         <w:rPr>
           <w:sz w:val="24"/>
           <w:szCs w:val="24"/>
         </w:rPr>
-        <w:t xml:space="preserve">ettra aux utilisateurs de visualiser </w:t>
-      </w:r>
-      <w:proofErr w:type="gramStart"/>
+        <w:t>le cour</w:t>
+      </w:r>
+      <w:proofErr w:type="gramEnd"/>
       <w:r>
         <w:rPr>
           <w:sz w:val="24"/>
           <w:szCs w:val="24"/>
         </w:rPr>
-        <w:t>le cour</w:t>
-      </w:r>
-      <w:proofErr w:type="gramEnd"/>
-      <w:r>
+        <w:t xml:space="preserve"> de la bourse pour la café aux travers de différents graphiques qu’ils pourront sélectionner</w:t>
+      </w:r>
+    </w:p>
+    <w:p>
+      <w:pPr>
+        <w:pStyle w:val="Corps"/>
         <w:rPr>
           <w:sz w:val="24"/>
           <w:szCs w:val="24"/>
         </w:rPr>
-        <w:t xml:space="preserve"> de la bourse pour la café aux travers de différents graphiques qu’ils pourront sélectionner</w:t>
-      </w:r>
+      </w:pPr>
     </w:p>
     <w:p>
       <w:pPr>
@@ -1851,167 +1815,151 @@
           <w:szCs w:val="24"/>
         </w:rPr>
       </w:pPr>
-    </w:p>
-    <w:p>
-      <w:pPr>
-        <w:pStyle w:val="Corps"/>
+      <w:r>
         <w:rPr>
           <w:sz w:val="24"/>
           <w:szCs w:val="24"/>
         </w:rPr>
-      </w:pPr>
+        <w:t>(</w:t>
+      </w:r>
+      <w:proofErr w:type="gramStart"/>
       <w:r>
         <w:rPr>
           <w:sz w:val="24"/>
           <w:szCs w:val="24"/>
         </w:rPr>
-        <w:t>(</w:t>
-      </w:r>
-      <w:proofErr w:type="gramStart"/>
+        <w:t>maquette</w:t>
+      </w:r>
+      <w:proofErr w:type="gramEnd"/>
       <w:r>
         <w:rPr>
           <w:sz w:val="24"/>
           <w:szCs w:val="24"/>
         </w:rPr>
-        <w:t>maquette</w:t>
-      </w:r>
-      <w:proofErr w:type="gramEnd"/>
-      <w:r>
+        <w:t xml:space="preserve"> page de garde)</w:t>
+      </w:r>
+    </w:p>
+    <w:p>
+      <w:pPr>
+        <w:pStyle w:val="Corps"/>
+        <w:rPr>
+          <w:sz w:val="26"/>
+          <w:szCs w:val="26"/>
+        </w:rPr>
+      </w:pPr>
+    </w:p>
+    <w:p>
+      <w:pPr>
+        <w:pStyle w:val="Corps"/>
         <w:rPr>
           <w:sz w:val="24"/>
           <w:szCs w:val="24"/>
         </w:rPr>
-        <w:t xml:space="preserve"> page de garde)</w:t>
-      </w:r>
-    </w:p>
-    <w:p>
-      <w:pPr>
-        <w:pStyle w:val="Corps"/>
-        <w:rPr>
-          <w:sz w:val="26"/>
-          <w:szCs w:val="26"/>
-        </w:rPr>
-      </w:pPr>
-    </w:p>
-    <w:p>
-      <w:pPr>
-        <w:pStyle w:val="Corps"/>
+      </w:pPr>
+      <w:r>
+        <w:rPr>
+          <w:sz w:val="26"/>
+          <w:szCs w:val="26"/>
+          <w:u w:val="single"/>
+        </w:rPr>
+        <w:t>Page de gestion :</w:t>
+      </w:r>
+      <w:r>
+        <w:rPr>
+          <w:sz w:val="26"/>
+          <w:szCs w:val="26"/>
+        </w:rPr>
+        <w:br/>
+      </w:r>
+      <w:r>
         <w:rPr>
           <w:sz w:val="24"/>
           <w:szCs w:val="24"/>
         </w:rPr>
-      </w:pPr>
-      <w:r>
-        <w:rPr>
-          <w:sz w:val="26"/>
-          <w:szCs w:val="26"/>
-          <w:u w:val="single"/>
-        </w:rPr>
-        <w:t>Page de gestion :</w:t>
-      </w:r>
-      <w:r>
-        <w:rPr>
-          <w:sz w:val="26"/>
-          <w:szCs w:val="26"/>
-        </w:rPr>
-        <w:br/>
-      </w:r>
-      <w:r>
+        <w:t>Dans celle-là, nous permettrons aux utilisateurs de pouvoir gérer leurs portefeuille numérique et d’acheter ou de vendre les différentes actions.</w:t>
+      </w:r>
+    </w:p>
+    <w:p>
+      <w:pPr>
+        <w:pStyle w:val="Corps"/>
         <w:rPr>
           <w:sz w:val="24"/>
           <w:szCs w:val="24"/>
         </w:rPr>
-        <w:t>Dans celle-là, nous permettrons aux utilisateurs de pouvoir gérer leurs portefeuille numérique et d’</w:t>
-      </w:r>
+      </w:pPr>
+    </w:p>
+    <w:p>
+      <w:pPr>
+        <w:pStyle w:val="Corps"/>
+        <w:rPr>
+          <w:sz w:val="26"/>
+          <w:szCs w:val="26"/>
+        </w:rPr>
+      </w:pPr>
       <w:r>
         <w:rPr>
           <w:sz w:val="24"/>
           <w:szCs w:val="24"/>
         </w:rPr>
-        <w:t>acheter ou de vendre les différentes actions.</w:t>
-      </w:r>
-    </w:p>
-    <w:p>
-      <w:pPr>
-        <w:pStyle w:val="Corps"/>
+        <w:t>(</w:t>
+      </w:r>
+      <w:proofErr w:type="gramStart"/>
+      <w:r>
         <w:rPr>
           <w:sz w:val="24"/>
           <w:szCs w:val="24"/>
         </w:rPr>
-      </w:pPr>
-    </w:p>
-    <w:p>
-      <w:pPr>
-        <w:pStyle w:val="Corps"/>
-        <w:rPr>
-          <w:sz w:val="26"/>
-          <w:szCs w:val="26"/>
-        </w:rPr>
-      </w:pPr>
+        <w:t>maquette</w:t>
+      </w:r>
+      <w:proofErr w:type="gramEnd"/>
       <w:r>
         <w:rPr>
           <w:sz w:val="24"/>
           <w:szCs w:val="24"/>
         </w:rPr>
-        <w:t>(</w:t>
-      </w:r>
-      <w:proofErr w:type="gramStart"/>
-      <w:r>
+        <w:t xml:space="preserve"> page de gestion portefeuille)</w:t>
+      </w:r>
+    </w:p>
+    <w:p>
+      <w:pPr>
+        <w:pStyle w:val="Corps"/>
+        <w:rPr>
+          <w:sz w:val="26"/>
+          <w:szCs w:val="26"/>
+        </w:rPr>
+      </w:pPr>
+    </w:p>
+    <w:p>
+      <w:pPr>
+        <w:pStyle w:val="Corps"/>
+        <w:rPr>
+          <w:sz w:val="26"/>
+          <w:szCs w:val="26"/>
+          <w:u w:val="single"/>
+        </w:rPr>
+      </w:pPr>
+      <w:r>
+        <w:rPr>
+          <w:sz w:val="26"/>
+          <w:szCs w:val="26"/>
+          <w:u w:val="single"/>
+        </w:rPr>
+        <w:t>Page d’options :</w:t>
+      </w:r>
+    </w:p>
+    <w:p>
+      <w:pPr>
+        <w:pStyle w:val="Corps"/>
         <w:rPr>
           <w:sz w:val="24"/>
           <w:szCs w:val="24"/>
         </w:rPr>
-        <w:t>maquette</w:t>
-      </w:r>
-      <w:proofErr w:type="gramEnd"/>
+      </w:pPr>
       <w:r>
         <w:rPr>
           <w:sz w:val="24"/>
           <w:szCs w:val="24"/>
         </w:rPr>
-        <w:t xml:space="preserve"> page de gestion portefeuille)</w:t>
-      </w:r>
-    </w:p>
-    <w:p>
-      <w:pPr>
-        <w:pStyle w:val="Corps"/>
-        <w:rPr>
-          <w:sz w:val="26"/>
-          <w:szCs w:val="26"/>
-        </w:rPr>
-      </w:pPr>
-    </w:p>
-    <w:p>
-      <w:pPr>
-        <w:pStyle w:val="Corps"/>
-        <w:rPr>
-          <w:sz w:val="26"/>
-          <w:szCs w:val="26"/>
-          <w:u w:val="single"/>
-        </w:rPr>
-      </w:pPr>
-      <w:r>
-        <w:rPr>
-          <w:sz w:val="26"/>
-          <w:szCs w:val="26"/>
-          <w:u w:val="single"/>
-        </w:rPr>
-        <w:t>Page d’options :</w:t>
-      </w:r>
-    </w:p>
-    <w:p>
-      <w:pPr>
-        <w:pStyle w:val="Corps"/>
-        <w:rPr>
-          <w:sz w:val="24"/>
-          <w:szCs w:val="24"/>
-        </w:rPr>
-      </w:pPr>
-      <w:r>
-        <w:rPr>
-          <w:sz w:val="24"/>
-          <w:szCs w:val="24"/>
-        </w:rPr>
         <w:t>Utile pour l’utilisateur permet de changer de mot de passe, de rajouter de l’argent à son portefeuille et de changer de nom d’utilisateurs.</w:t>
       </w:r>
     </w:p>
@@ -2110,14 +2058,7 @@
           <w:sz w:val="26"/>
           <w:szCs w:val="26"/>
         </w:rPr>
-        <w:t xml:space="preserve">Les seules </w:t>
-      </w:r>
-      <w:r>
-        <w:rPr>
-          <w:sz w:val="26"/>
-          <w:szCs w:val="26"/>
-        </w:rPr>
-        <w:t>contraintes techniques que nous avons sont uniquement celle du choix du langages (python pour la partie back-end et React.js pour le front-end)</w:t>
+        <w:t>Les seules contraintes techniques que nous avons sont uniquement celle du choix du langages (python pour la partie back-end et React.js pour le front-end)</w:t>
       </w:r>
       <w:r>
         <w:rPr>
@@ -2149,37 +2090,122 @@
           <w:sz w:val="26"/>
           <w:szCs w:val="26"/>
         </w:rPr>
-        <w:t>Nous utilisons un système de card pour mettre à jours les différentes tâches que l’on a.</w:t>
-      </w:r>
-    </w:p>
-    <w:p>
-      <w:pPr>
-        <w:pStyle w:val="Corps"/>
-        <w:rPr>
-          <w:sz w:val="26"/>
-          <w:szCs w:val="26"/>
-        </w:rPr>
-      </w:pPr>
-    </w:p>
-    <w:p>
-      <w:pPr>
-        <w:pStyle w:val="Corps"/>
-        <w:rPr>
-          <w:sz w:val="26"/>
-          <w:szCs w:val="26"/>
-        </w:rPr>
-      </w:pPr>
-      <w:r>
-        <w:rPr>
-          <w:sz w:val="26"/>
-          <w:szCs w:val="26"/>
-        </w:rPr>
+        <w:t>Nous utilisons un système de card pour mettre à jours les diff</w:t>
+      </w:r>
+      <w:r>
+        <w:rPr>
+          <w:sz w:val="26"/>
+          <w:szCs w:val="26"/>
+        </w:rPr>
+        <w:t>érentes tâches que l’on a avec le site Notion.so.</w:t>
+      </w:r>
+    </w:p>
+    <w:p>
+      <w:pPr>
+        <w:pStyle w:val="Corps"/>
+        <w:rPr>
+          <w:sz w:val="26"/>
+          <w:szCs w:val="26"/>
+        </w:rPr>
+      </w:pPr>
+    </w:p>
+    <w:p>
+      <w:pPr>
+        <w:pStyle w:val="Corps"/>
+        <w:rPr>
+          <w:sz w:val="26"/>
+          <w:szCs w:val="26"/>
+        </w:rPr>
+      </w:pPr>
+      <w:r>
+        <w:rPr>
+          <w:sz w:val="26"/>
+          <w:szCs w:val="26"/>
+        </w:rPr>
+        <w:t xml:space="preserve">Concernant la gestion des données des clients, nous allons utiliser la base de données de nôtre Framework </w:t>
+      </w:r>
+      <w:proofErr w:type="spellStart"/>
+      <w:r>
+        <w:rPr>
+          <w:sz w:val="26"/>
+          <w:szCs w:val="26"/>
+        </w:rPr>
+        <w:t>BackEnd</w:t>
+      </w:r>
+      <w:proofErr w:type="spellEnd"/>
+      <w:r>
+        <w:rPr>
+          <w:sz w:val="26"/>
+          <w:szCs w:val="26"/>
+        </w:rPr>
+        <w:t>, sqlLite3.</w:t>
+      </w:r>
+    </w:p>
+    <w:p>
+      <w:pPr>
+        <w:pStyle w:val="Corps"/>
+        <w:rPr>
+          <w:sz w:val="26"/>
+          <w:szCs w:val="26"/>
+        </w:rPr>
+      </w:pPr>
+    </w:p>
+    <w:p>
+      <w:pPr>
+        <w:pStyle w:val="Corps"/>
+        <w:rPr>
+          <w:sz w:val="26"/>
+          <w:szCs w:val="26"/>
+        </w:rPr>
+      </w:pPr>
+      <w:r>
+        <w:rPr>
+          <w:sz w:val="26"/>
+          <w:szCs w:val="26"/>
+        </w:rPr>
+        <w:lastRenderedPageBreak/>
         <w:t>Comme système de visionnage nous allons utiliser GitHub qui permet de travailler sur différentes branches, de revenir sur une ancienne version et de fusionner deux branches différentes.</w:t>
       </w:r>
     </w:p>
     <w:p>
       <w:pPr>
         <w:pStyle w:val="Corps"/>
+        <w:rPr>
+          <w:sz w:val="26"/>
+          <w:szCs w:val="26"/>
+        </w:rPr>
+      </w:pPr>
+    </w:p>
+    <w:p>
+      <w:pPr>
+        <w:pStyle w:val="Corps"/>
+        <w:rPr>
+          <w:sz w:val="26"/>
+          <w:szCs w:val="26"/>
+        </w:rPr>
+      </w:pPr>
+      <w:r>
+        <w:rPr>
+          <w:sz w:val="26"/>
+          <w:szCs w:val="26"/>
+        </w:rPr>
+        <w:t xml:space="preserve">En ce qui concerne l’IDE pour le développement de cette application, le choix est libre de </w:t>
+      </w:r>
+      <w:r>
+        <w:rPr>
+          <w:sz w:val="26"/>
+          <w:szCs w:val="26"/>
+        </w:rPr>
+        <w:t>la personne.</w:t>
+      </w:r>
+    </w:p>
+    <w:p>
+      <w:pPr>
+        <w:pStyle w:val="Corps"/>
+        <w:rPr>
+          <w:sz w:val="26"/>
+          <w:szCs w:val="26"/>
+        </w:rPr>
       </w:pPr>
     </w:p>
     <w:p>
@@ -2260,16 +2286,7 @@
           <w:u w:color="000000"/>
         </w:rPr>
         <w:br/>
-        <w:t xml:space="preserve">Sprint 1 : Cahier </w:t>
-      </w:r>
-      <w:r>
-        <w:rPr>
-          <w:rFonts w:ascii="Helvetica" w:eastAsia="Arial Unicode MS" w:hAnsi="Helvetica" w:cs="Arial Unicode MS"/>
-          <w:sz w:val="26"/>
-          <w:szCs w:val="26"/>
-          <w:u w:color="000000"/>
-        </w:rPr>
-        <w:t>des charges et Use case,</w:t>
+        <w:t>Sprint 1 : Cahier des charges et Use case,</w:t>
       </w:r>
     </w:p>
     <w:p>
@@ -2313,10 +2330,18 @@
           <w:szCs w:val="26"/>
           <w:u w:color="000000"/>
         </w:rPr>
+        <w:t xml:space="preserve"> (pour le code source et les différentes ressources),</w:t>
+      </w:r>
+      <w:r>
+        <w:rPr>
+          <w:rFonts w:ascii="Helvetica" w:eastAsia="Arial Unicode MS" w:hAnsi="Helvetica" w:cs="Arial Unicode MS"/>
+          <w:sz w:val="26"/>
+          <w:szCs w:val="26"/>
+          <w:u w:color="000000"/>
+        </w:rPr>
         <w:br/>
         <w:t xml:space="preserve">Sprint 3 : </w:t>
       </w:r>
-      <w:proofErr w:type="spellStart"/>
       <w:r>
         <w:rPr>
           <w:rFonts w:ascii="Helvetica" w:eastAsia="Arial Unicode MS" w:hAnsi="Helvetica" w:cs="Arial Unicode MS"/>
@@ -2324,9 +2349,35 @@
           <w:szCs w:val="26"/>
           <w:u w:color="000000"/>
         </w:rPr>
-        <w:t>Developpement</w:t>
-      </w:r>
-      <w:proofErr w:type="spellEnd"/>
+        <w:t>Développement (avec capture d</w:t>
+      </w:r>
+      <w:r>
+        <w:rPr>
+          <w:rFonts w:ascii="Helvetica" w:eastAsia="Arial Unicode MS" w:hAnsi="Helvetica" w:cs="Arial Unicode MS" w:hint="eastAsia"/>
+          <w:sz w:val="26"/>
+          <w:szCs w:val="26"/>
+          <w:u w:color="000000"/>
+        </w:rPr>
+        <w:t>’</w:t>
+      </w:r>
+      <w:r>
+        <w:rPr>
+          <w:rFonts w:ascii="Helvetica" w:eastAsia="Arial Unicode MS" w:hAnsi="Helvetica" w:cs="Arial Unicode MS" w:hint="eastAsia"/>
+          <w:sz w:val="26"/>
+          <w:szCs w:val="26"/>
+          <w:u w:color="000000"/>
+        </w:rPr>
+        <w:t xml:space="preserve">écran </w:t>
+      </w:r>
+      <w:r>
+        <w:rPr>
+          <w:rFonts w:ascii="Helvetica" w:eastAsia="Arial Unicode MS" w:hAnsi="Helvetica" w:cs="Arial Unicode MS"/>
+          <w:sz w:val="26"/>
+          <w:szCs w:val="26"/>
+          <w:u w:color="000000"/>
+        </w:rPr>
+        <w:t>des écrans),</w:t>
+      </w:r>
       <w:r>
         <w:rPr>
           <w:rFonts w:ascii="Helvetica" w:eastAsia="Arial Unicode MS" w:hAnsi="Helvetica" w:cs="Arial Unicode MS"/>
@@ -2337,21 +2388,39 @@
         <w:br/>
         <w:t>Sprint 4 : Livraison finale</w:t>
       </w:r>
-    </w:p>
-    <w:p>
-      <w:pPr>
-        <w:pStyle w:val="Corps"/>
-      </w:pPr>
-    </w:p>
-    <w:p>
-      <w:pPr>
-        <w:pStyle w:val="Corps"/>
-      </w:pPr>
-    </w:p>
-    <w:p>
-      <w:pPr>
-        <w:pStyle w:val="Corps"/>
-      </w:pPr>
+      <w:r>
+        <w:rPr>
+          <w:rFonts w:ascii="Helvetica" w:eastAsia="Arial Unicode MS" w:hAnsi="Helvetica" w:cs="Arial Unicode MS"/>
+          <w:sz w:val="26"/>
+          <w:szCs w:val="26"/>
+          <w:u w:color="000000"/>
+        </w:rPr>
+        <w:t>.</w:t>
+      </w:r>
+    </w:p>
+    <w:p>
+      <w:pPr>
+        <w:pStyle w:val="Corps"/>
+      </w:pPr>
+    </w:p>
+    <w:p>
+      <w:pPr>
+        <w:pStyle w:val="Corps"/>
+      </w:pPr>
+    </w:p>
+    <w:p>
+      <w:pPr>
+        <w:pStyle w:val="Corps"/>
+        <w:rPr>
+          <w:sz w:val="26"/>
+        </w:rPr>
+      </w:pPr>
+      <w:r>
+        <w:rPr>
+          <w:sz w:val="26"/>
+        </w:rPr>
+        <w:t>Nous offrons un support technique de 2 ans à la fin de la livraison.</w:t>
+      </w:r>
     </w:p>
     <w:p>
       <w:pPr>
@@ -2392,6 +2461,7 @@
           <w:szCs w:val="26"/>
         </w:rPr>
       </w:pPr>
+      <w:bookmarkStart w:id="0" w:name="_GoBack"/>
       <w:r>
         <w:rPr>
           <w:noProof/>
@@ -2455,6 +2525,7 @@
           </wp:anchor>
         </w:drawing>
       </w:r>
+      <w:bookmarkEnd w:id="0"/>
     </w:p>
     <w:p>
       <w:pPr>
@@ -2592,7 +2663,7 @@
         <w:szCs w:val="18"/>
         <w:u w:color="000000"/>
       </w:rPr>
-      <w:t>1</w:t>
+      <w:t>5</w:t>
     </w:r>
     <w:r>
       <w:rPr>

</xml_diff>